<commit_message>
feat(codeReviewing): ran visual stadio Code Cleanup tools
</commit_message>
<xml_diff>
--- a/1-Reports/2-Task-Two.docx
+++ b/1-Reports/2-Task-Two.docx
@@ -4081,7 +4081,6 @@
         <w:t xml:space="preserve"> </w:t>
       </w:r>
     </w:p>
-    <w:bookmarkEnd w:id="13"/>
     <w:p>
       <w:pPr>
         <w:pStyle w:val="ListParagraph"/>
@@ -4098,12 +4097,14 @@
           <w:lang w:bidi="fa-IR"/>
         </w:rPr>
       </w:pPr>
-      <w:r>
-        <w:rPr>
-          <w:rFonts w:ascii="Cascadia Mono" w:hAnsi="Cascadia Mono" w:cs="Cascadia Mono"/>
-          <w:kern w:val="0"/>
-          <w:sz w:val="19"/>
-          <w:szCs w:val="19"/>
+      <w:bookmarkStart w:id="14" w:name="_Hlk176038240"/>
+      <w:bookmarkEnd w:id="13"/>
+      <w:r>
+        <w:rPr>
+          <w:rFonts w:asciiTheme="majorHAnsi" w:hAnsiTheme="majorHAnsi" w:cstheme="majorHAnsi"/>
+          <w:kern w:val="0"/>
+          <w:sz w:val="20"/>
+          <w:szCs w:val="20"/>
           <w:highlight w:val="white"/>
         </w:rPr>
         <w:t xml:space="preserve">Why </w:t>
@@ -4112,11 +4113,11 @@
       <w:proofErr w:type="gramStart"/>
       <w:r>
         <w:rPr>
-          <w:rFonts w:ascii="Cascadia Mono" w:hAnsi="Cascadia Mono" w:cs="Cascadia Mono"/>
+          <w:rFonts w:asciiTheme="majorHAnsi" w:hAnsiTheme="majorHAnsi" w:cstheme="majorHAnsi"/>
           <w:color w:val="0000FF"/>
           <w:kern w:val="0"/>
-          <w:sz w:val="19"/>
-          <w:szCs w:val="19"/>
+          <w:sz w:val="20"/>
+          <w:szCs w:val="20"/>
           <w:highlight w:val="white"/>
         </w:rPr>
         <w:t>DownloadWebpage</w:t>
@@ -4183,49 +4184,581 @@
           <w:sz w:val="20"/>
           <w:szCs w:val="20"/>
         </w:rPr>
-        <w:t xml:space="preserve">  </w:t>
-      </w:r>
-      <w:r>
-        <w:rPr>
-          <w:rFonts w:asciiTheme="majorHAnsi" w:hAnsiTheme="majorHAnsi" w:cstheme="majorHAnsi"/>
-          <w:color w:val="0000FF"/>
-          <w:kern w:val="0"/>
-          <w:sz w:val="20"/>
-          <w:szCs w:val="20"/>
-        </w:rPr>
-        <w:t xml:space="preserve"> is </w:t>
+        <w:t xml:space="preserve"> </w:t>
+      </w:r>
+      <w:r>
+        <w:rPr>
+          <w:rFonts w:asciiTheme="majorHAnsi" w:hAnsiTheme="majorHAnsi" w:cstheme="majorHAnsi"/>
+          <w:kern w:val="0"/>
+          <w:sz w:val="20"/>
+          <w:szCs w:val="20"/>
+        </w:rPr>
+        <w:t>is</w:t>
+      </w:r>
+      <w:r>
+        <w:rPr>
+          <w:rFonts w:asciiTheme="majorHAnsi" w:hAnsiTheme="majorHAnsi" w:cstheme="majorHAnsi"/>
+          <w:kern w:val="0"/>
+          <w:sz w:val="20"/>
+          <w:szCs w:val="20"/>
+        </w:rPr>
+        <w:t>n’t an</w:t>
+      </w:r>
+      <w:r>
+        <w:rPr>
+          <w:rFonts w:asciiTheme="majorHAnsi" w:hAnsiTheme="majorHAnsi" w:cstheme="majorHAnsi"/>
+          <w:kern w:val="0"/>
+          <w:sz w:val="20"/>
+          <w:szCs w:val="20"/>
+        </w:rPr>
+        <w:t xml:space="preserve"> async Method</w:t>
+      </w:r>
+      <w:r>
+        <w:rPr>
+          <w:rFonts w:asciiTheme="majorHAnsi" w:hAnsiTheme="majorHAnsi" w:cstheme="majorHAnsi"/>
+          <w:kern w:val="0"/>
+          <w:sz w:val="20"/>
+          <w:szCs w:val="20"/>
+        </w:rPr>
+        <w:t xml:space="preserve">? Instead of take the Result of </w:t>
       </w:r>
       <w:proofErr w:type="spellStart"/>
-      <w:r>
-        <w:rPr>
-          <w:rFonts w:asciiTheme="majorHAnsi" w:hAnsiTheme="majorHAnsi" w:cstheme="majorHAnsi"/>
-          <w:color w:val="0000FF"/>
-          <w:kern w:val="0"/>
-          <w:sz w:val="20"/>
-          <w:szCs w:val="20"/>
-        </w:rPr>
-        <w:t>n’t</w:t>
+      <w:proofErr w:type="gramStart"/>
+      <w:r>
+        <w:rPr>
+          <w:rFonts w:asciiTheme="majorHAnsi" w:hAnsiTheme="majorHAnsi" w:cstheme="majorHAnsi"/>
+          <w:kern w:val="0"/>
+          <w:sz w:val="20"/>
+          <w:szCs w:val="20"/>
+        </w:rPr>
+        <w:t>client.SendAsync</w:t>
       </w:r>
       <w:proofErr w:type="spellEnd"/>
-      <w:r>
-        <w:rPr>
-          <w:rFonts w:asciiTheme="majorHAnsi" w:hAnsiTheme="majorHAnsi" w:cstheme="majorHAnsi"/>
-          <w:color w:val="0000FF"/>
-          <w:kern w:val="0"/>
-          <w:sz w:val="20"/>
-          <w:szCs w:val="20"/>
-        </w:rPr>
-        <w:t xml:space="preserve"> async Method </w:t>
-      </w:r>
-      <w:r>
-        <w:rPr>
-          <w:rFonts w:asciiTheme="majorHAnsi" w:hAnsiTheme="majorHAnsi" w:cstheme="majorHAnsi"/>
-          <w:kern w:val="0"/>
-          <w:sz w:val="20"/>
-          <w:szCs w:val="20"/>
-        </w:rPr>
-        <w:t xml:space="preserve">doesn’t need to be static method </w:t>
-      </w:r>
+      <w:proofErr w:type="gramEnd"/>
+      <w:r>
+        <w:rPr>
+          <w:rFonts w:asciiTheme="majorHAnsi" w:hAnsiTheme="majorHAnsi" w:cstheme="majorHAnsi"/>
+          <w:kern w:val="0"/>
+          <w:sz w:val="20"/>
+          <w:szCs w:val="20"/>
+        </w:rPr>
+        <w:t>(</w:t>
+      </w:r>
+      <w:r>
+        <w:rPr>
+          <w:rFonts w:asciiTheme="majorHAnsi" w:hAnsiTheme="majorHAnsi" w:cstheme="majorHAnsi"/>
+          <w:kern w:val="0"/>
+          <w:sz w:val="20"/>
+          <w:szCs w:val="20"/>
+        </w:rPr>
+        <w:t xml:space="preserve">) we can await it, Await is an </w:t>
+      </w:r>
+      <w:r>
+        <w:rPr>
+          <w:rFonts w:asciiTheme="majorHAnsi" w:hAnsiTheme="majorHAnsi" w:cstheme="majorHAnsi"/>
+          <w:kern w:val="0"/>
+          <w:sz w:val="20"/>
+          <w:szCs w:val="20"/>
+        </w:rPr>
+        <w:t>asynchronous</w:t>
+      </w:r>
+      <w:r>
+        <w:rPr>
+          <w:rFonts w:asciiTheme="majorHAnsi" w:hAnsiTheme="majorHAnsi" w:cstheme="majorHAnsi"/>
+          <w:kern w:val="0"/>
+          <w:sz w:val="20"/>
+          <w:szCs w:val="20"/>
+        </w:rPr>
+        <w:t xml:space="preserve"> wait but result is a blocking wait.</w:t>
+      </w:r>
+      <w:r>
+        <w:rPr>
+          <w:rFonts w:asciiTheme="majorHAnsi" w:hAnsiTheme="majorHAnsi" w:cstheme="majorHAnsi"/>
+          <w:kern w:val="0"/>
+          <w:sz w:val="20"/>
+          <w:szCs w:val="20"/>
+        </w:rPr>
+        <w:t xml:space="preserve"> </w:t>
+      </w:r>
+    </w:p>
+    <w:p>
+      <w:pPr>
+        <w:pStyle w:val="ListParagraph"/>
+        <w:spacing w:line="276" w:lineRule="auto"/>
+        <w:jc w:val="both"/>
+        <w:rPr>
+          <w:rFonts w:asciiTheme="majorHAnsi" w:hAnsiTheme="majorHAnsi" w:cstheme="majorHAnsi"/>
+          <w:sz w:val="20"/>
+          <w:szCs w:val="20"/>
+          <w:lang w:bidi="fa-IR"/>
+        </w:rPr>
+      </w:pPr>
+    </w:p>
+    <w:p>
+      <w:pPr>
+        <w:pStyle w:val="ListParagraph"/>
+        <w:spacing w:line="276" w:lineRule="auto"/>
+        <w:jc w:val="both"/>
+        <w:rPr>
+          <w:rFonts w:asciiTheme="majorHAnsi" w:hAnsiTheme="majorHAnsi" w:cstheme="majorHAnsi"/>
+          <w:kern w:val="0"/>
+          <w:sz w:val="20"/>
+          <w:szCs w:val="20"/>
+        </w:rPr>
+      </w:pPr>
+      <w:r>
+        <w:rPr>
+          <w:rFonts w:asciiTheme="majorHAnsi" w:hAnsiTheme="majorHAnsi" w:cstheme="majorHAnsi"/>
+          <w:color w:val="C00000"/>
+          <w:kern w:val="0"/>
+          <w:sz w:val="20"/>
+          <w:szCs w:val="20"/>
+        </w:rPr>
+        <w:lastRenderedPageBreak/>
+        <w:t xml:space="preserve">Note: </w:t>
+      </w:r>
+      <w:r>
+        <w:rPr>
+          <w:rFonts w:asciiTheme="majorHAnsi" w:hAnsiTheme="majorHAnsi" w:cstheme="majorHAnsi"/>
+          <w:kern w:val="0"/>
+          <w:sz w:val="20"/>
+          <w:szCs w:val="20"/>
+        </w:rPr>
+        <w:t>As you know</w:t>
+      </w:r>
+      <w:r>
+        <w:rPr>
+          <w:rFonts w:asciiTheme="majorHAnsi" w:hAnsiTheme="majorHAnsi" w:cstheme="majorHAnsi"/>
+          <w:kern w:val="0"/>
+          <w:sz w:val="20"/>
+          <w:szCs w:val="20"/>
+        </w:rPr>
+        <w:t xml:space="preserve"> we have a console app which seems for each time it </w:t>
+      </w:r>
+      <w:r>
+        <w:rPr>
+          <w:rFonts w:asciiTheme="majorHAnsi" w:hAnsiTheme="majorHAnsi" w:cstheme="majorHAnsi"/>
+          <w:kern w:val="0"/>
+          <w:sz w:val="20"/>
+          <w:szCs w:val="20"/>
+        </w:rPr>
+        <w:t>gets</w:t>
+      </w:r>
+      <w:r>
+        <w:rPr>
+          <w:rFonts w:asciiTheme="majorHAnsi" w:hAnsiTheme="majorHAnsi" w:cstheme="majorHAnsi"/>
+          <w:kern w:val="0"/>
+          <w:sz w:val="20"/>
+          <w:szCs w:val="20"/>
+        </w:rPr>
+        <w:t xml:space="preserve"> run and take a backup </w:t>
+      </w:r>
+      <w:r>
+        <w:rPr>
+          <w:rFonts w:asciiTheme="majorHAnsi" w:hAnsiTheme="majorHAnsi" w:cstheme="majorHAnsi"/>
+          <w:kern w:val="0"/>
+          <w:sz w:val="20"/>
+          <w:szCs w:val="20"/>
+        </w:rPr>
+        <w:t>then</w:t>
+      </w:r>
+      <w:r>
+        <w:rPr>
+          <w:rFonts w:asciiTheme="majorHAnsi" w:hAnsiTheme="majorHAnsi" w:cstheme="majorHAnsi"/>
+          <w:kern w:val="0"/>
+          <w:sz w:val="20"/>
+          <w:szCs w:val="20"/>
+        </w:rPr>
+        <w:t xml:space="preserve"> get closed at the end</w:t>
+      </w:r>
+      <w:r>
+        <w:rPr>
+          <w:rFonts w:asciiTheme="majorHAnsi" w:hAnsiTheme="majorHAnsi" w:cstheme="majorHAnsi"/>
+          <w:kern w:val="0"/>
+          <w:sz w:val="20"/>
+          <w:szCs w:val="20"/>
+        </w:rPr>
+        <w:t xml:space="preserve"> </w:t>
+      </w:r>
+      <w:r>
+        <w:rPr>
+          <w:rFonts w:asciiTheme="majorHAnsi" w:hAnsiTheme="majorHAnsi" w:cstheme="majorHAnsi"/>
+          <w:kern w:val="0"/>
+          <w:sz w:val="20"/>
+          <w:szCs w:val="20"/>
+        </w:rPr>
+        <w:t>automatically</w:t>
+      </w:r>
+      <w:r>
+        <w:rPr>
+          <w:rFonts w:asciiTheme="majorHAnsi" w:hAnsiTheme="majorHAnsi" w:cstheme="majorHAnsi"/>
+          <w:kern w:val="0"/>
+          <w:sz w:val="20"/>
+          <w:szCs w:val="20"/>
+        </w:rPr>
+        <w:t>.</w:t>
+      </w:r>
+      <w:r>
+        <w:rPr>
+          <w:rFonts w:asciiTheme="majorHAnsi" w:hAnsiTheme="majorHAnsi" w:cstheme="majorHAnsi"/>
+          <w:kern w:val="0"/>
+          <w:sz w:val="20"/>
+          <w:szCs w:val="20"/>
+        </w:rPr>
+        <w:t xml:space="preserve"> </w:t>
+      </w:r>
+      <w:r>
+        <w:rPr>
+          <w:rFonts w:asciiTheme="majorHAnsi" w:hAnsiTheme="majorHAnsi" w:cstheme="majorHAnsi"/>
+          <w:color w:val="000000"/>
+          <w:kern w:val="0"/>
+          <w:sz w:val="20"/>
+          <w:szCs w:val="20"/>
+        </w:rPr>
+        <w:t xml:space="preserve">current code shows we don’t have business requirement for parallel processing. Then </w:t>
+      </w:r>
+      <w:r>
+        <w:rPr>
+          <w:rFonts w:asciiTheme="majorHAnsi" w:hAnsiTheme="majorHAnsi" w:cstheme="majorHAnsi"/>
+          <w:kern w:val="0"/>
+          <w:sz w:val="20"/>
+          <w:szCs w:val="20"/>
+        </w:rPr>
+        <w:t>asynchronous wait</w:t>
+      </w:r>
+      <w:r>
+        <w:rPr>
+          <w:rFonts w:asciiTheme="majorHAnsi" w:hAnsiTheme="majorHAnsi" w:cstheme="majorHAnsi"/>
+          <w:kern w:val="0"/>
+          <w:sz w:val="20"/>
+          <w:szCs w:val="20"/>
+        </w:rPr>
+        <w:t xml:space="preserve"> maybe doesn’t have any place for discussion. But I prefer have a comprehensive approach and design through entire the app. For example instead of having </w:t>
+      </w:r>
+      <w:proofErr w:type="spellStart"/>
+      <w:proofErr w:type="gramStart"/>
+      <w:r>
+        <w:rPr>
+          <w:rFonts w:asciiTheme="majorHAnsi" w:hAnsiTheme="majorHAnsi" w:cstheme="majorHAnsi"/>
+          <w:color w:val="00B0F0"/>
+          <w:kern w:val="0"/>
+          <w:sz w:val="20"/>
+          <w:szCs w:val="20"/>
+        </w:rPr>
+        <w:t>DownloadExportFile</w:t>
+      </w:r>
+      <w:proofErr w:type="spellEnd"/>
+      <w:r>
+        <w:rPr>
+          <w:rFonts w:asciiTheme="majorHAnsi" w:hAnsiTheme="majorHAnsi" w:cstheme="majorHAnsi"/>
+          <w:color w:val="00B0F0"/>
+          <w:kern w:val="0"/>
+          <w:sz w:val="20"/>
+          <w:szCs w:val="20"/>
+        </w:rPr>
+        <w:t>(</w:t>
+      </w:r>
+      <w:proofErr w:type="gramEnd"/>
+      <w:r>
+        <w:rPr>
+          <w:rFonts w:asciiTheme="majorHAnsi" w:hAnsiTheme="majorHAnsi" w:cstheme="majorHAnsi"/>
+          <w:color w:val="00B0F0"/>
+          <w:kern w:val="0"/>
+          <w:sz w:val="20"/>
+          <w:szCs w:val="20"/>
+        </w:rPr>
+        <w:t>)</w:t>
+      </w:r>
+      <w:r>
+        <w:rPr>
+          <w:rFonts w:asciiTheme="majorHAnsi" w:hAnsiTheme="majorHAnsi" w:cstheme="majorHAnsi"/>
+          <w:kern w:val="0"/>
+          <w:sz w:val="20"/>
+          <w:szCs w:val="20"/>
+        </w:rPr>
+        <w:t xml:space="preserve"> method as async and </w:t>
+      </w:r>
+      <w:proofErr w:type="spellStart"/>
+      <w:r>
+        <w:rPr>
+          <w:rFonts w:asciiTheme="majorHAnsi" w:hAnsiTheme="majorHAnsi" w:cstheme="majorHAnsi"/>
+          <w:color w:val="00B0F0"/>
+          <w:kern w:val="0"/>
+          <w:sz w:val="20"/>
+          <w:szCs w:val="20"/>
+        </w:rPr>
+        <w:t>DownloadWebpage</w:t>
+      </w:r>
+      <w:proofErr w:type="spellEnd"/>
+      <w:r>
+        <w:rPr>
+          <w:rFonts w:asciiTheme="majorHAnsi" w:hAnsiTheme="majorHAnsi" w:cstheme="majorHAnsi"/>
+          <w:color w:val="00B0F0"/>
+          <w:kern w:val="0"/>
+          <w:sz w:val="20"/>
+          <w:szCs w:val="20"/>
+        </w:rPr>
+        <w:t>()</w:t>
+      </w:r>
+      <w:r>
+        <w:rPr>
+          <w:rFonts w:asciiTheme="majorHAnsi" w:hAnsiTheme="majorHAnsi" w:cstheme="majorHAnsi"/>
+          <w:kern w:val="0"/>
+          <w:sz w:val="20"/>
+          <w:szCs w:val="20"/>
+        </w:rPr>
+        <w:t xml:space="preserve"> method as sync, I prefer having</w:t>
+      </w:r>
+      <w:r>
+        <w:rPr>
+          <w:rFonts w:asciiTheme="majorHAnsi" w:hAnsiTheme="majorHAnsi" w:cstheme="majorHAnsi"/>
+          <w:kern w:val="0"/>
+          <w:sz w:val="20"/>
+          <w:szCs w:val="20"/>
+        </w:rPr>
+        <w:t xml:space="preserve"> both of</w:t>
+      </w:r>
+      <w:r>
+        <w:rPr>
+          <w:rFonts w:asciiTheme="majorHAnsi" w:hAnsiTheme="majorHAnsi" w:cstheme="majorHAnsi"/>
+          <w:kern w:val="0"/>
+          <w:sz w:val="20"/>
+          <w:szCs w:val="20"/>
+        </w:rPr>
+        <w:t xml:space="preserve"> them</w:t>
+      </w:r>
+      <w:r>
+        <w:rPr>
+          <w:rFonts w:asciiTheme="majorHAnsi" w:hAnsiTheme="majorHAnsi" w:cstheme="majorHAnsi"/>
+          <w:kern w:val="0"/>
+          <w:sz w:val="20"/>
+          <w:szCs w:val="20"/>
+        </w:rPr>
+        <w:t xml:space="preserve"> as Async (one signature)</w:t>
+      </w:r>
+      <w:r>
+        <w:rPr>
+          <w:rFonts w:asciiTheme="majorHAnsi" w:hAnsiTheme="majorHAnsi" w:cstheme="majorHAnsi"/>
+          <w:kern w:val="0"/>
+          <w:sz w:val="20"/>
+          <w:szCs w:val="20"/>
+        </w:rPr>
+        <w:t>, the</w:t>
+      </w:r>
+      <w:r>
+        <w:rPr>
+          <w:rFonts w:asciiTheme="majorHAnsi" w:hAnsiTheme="majorHAnsi" w:cstheme="majorHAnsi"/>
+          <w:kern w:val="0"/>
+          <w:sz w:val="20"/>
+          <w:szCs w:val="20"/>
+        </w:rPr>
+        <w:t>n</w:t>
+      </w:r>
+      <w:r>
+        <w:rPr>
+          <w:rFonts w:asciiTheme="majorHAnsi" w:hAnsiTheme="majorHAnsi" w:cstheme="majorHAnsi"/>
+          <w:kern w:val="0"/>
+          <w:sz w:val="20"/>
+          <w:szCs w:val="20"/>
+        </w:rPr>
+        <w:t xml:space="preserve"> finally </w:t>
+      </w:r>
+      <w:r>
+        <w:rPr>
+          <w:rFonts w:asciiTheme="majorHAnsi" w:hAnsiTheme="majorHAnsi" w:cstheme="majorHAnsi"/>
+          <w:color w:val="00B0F0"/>
+          <w:kern w:val="0"/>
+          <w:sz w:val="20"/>
+          <w:szCs w:val="20"/>
+        </w:rPr>
+        <w:t xml:space="preserve">await </w:t>
+      </w:r>
+      <w:proofErr w:type="spellStart"/>
+      <w:r>
+        <w:rPr>
+          <w:rFonts w:asciiTheme="majorHAnsi" w:hAnsiTheme="majorHAnsi" w:cstheme="majorHAnsi"/>
+          <w:color w:val="00B0F0"/>
+          <w:kern w:val="0"/>
+          <w:sz w:val="20"/>
+          <w:szCs w:val="20"/>
+        </w:rPr>
+        <w:t>backup.run</w:t>
+      </w:r>
+      <w:proofErr w:type="spellEnd"/>
+      <w:r>
+        <w:rPr>
+          <w:rFonts w:asciiTheme="majorHAnsi" w:hAnsiTheme="majorHAnsi" w:cstheme="majorHAnsi"/>
+          <w:color w:val="00B0F0"/>
+          <w:kern w:val="0"/>
+          <w:sz w:val="20"/>
+          <w:szCs w:val="20"/>
+        </w:rPr>
+        <w:t>()</w:t>
+      </w:r>
+      <w:r>
+        <w:rPr>
+          <w:rFonts w:asciiTheme="majorHAnsi" w:hAnsiTheme="majorHAnsi" w:cstheme="majorHAnsi"/>
+          <w:kern w:val="0"/>
+          <w:sz w:val="20"/>
+          <w:szCs w:val="20"/>
+        </w:rPr>
+        <w:t xml:space="preserve"> in </w:t>
+      </w:r>
+      <w:r>
+        <w:rPr>
+          <w:rFonts w:asciiTheme="majorHAnsi" w:hAnsiTheme="majorHAnsi" w:cstheme="majorHAnsi"/>
+          <w:kern w:val="0"/>
+          <w:sz w:val="20"/>
+          <w:szCs w:val="20"/>
+        </w:rPr>
+        <w:t xml:space="preserve">Main method in </w:t>
+      </w:r>
+      <w:proofErr w:type="spellStart"/>
+      <w:r>
+        <w:rPr>
+          <w:rFonts w:asciiTheme="majorHAnsi" w:hAnsiTheme="majorHAnsi" w:cstheme="majorHAnsi"/>
+          <w:kern w:val="0"/>
+          <w:sz w:val="20"/>
+          <w:szCs w:val="20"/>
+        </w:rPr>
+        <w:t>Progaram.</w:t>
+      </w:r>
+      <w:r>
+        <w:rPr>
+          <w:rFonts w:asciiTheme="majorHAnsi" w:hAnsiTheme="majorHAnsi" w:cstheme="majorHAnsi"/>
+          <w:kern w:val="0"/>
+          <w:sz w:val="20"/>
+          <w:szCs w:val="20"/>
+        </w:rPr>
+        <w:t>cs</w:t>
+      </w:r>
+      <w:proofErr w:type="spellEnd"/>
+      <w:r>
+        <w:rPr>
+          <w:rFonts w:asciiTheme="majorHAnsi" w:hAnsiTheme="majorHAnsi" w:cstheme="majorHAnsi"/>
+          <w:kern w:val="0"/>
+          <w:sz w:val="20"/>
+          <w:szCs w:val="20"/>
+        </w:rPr>
+        <w:t>.</w:t>
+      </w:r>
+      <w:r>
+        <w:rPr>
+          <w:rFonts w:asciiTheme="majorHAnsi" w:hAnsiTheme="majorHAnsi" w:cstheme="majorHAnsi"/>
+          <w:kern w:val="0"/>
+          <w:sz w:val="20"/>
+          <w:szCs w:val="20"/>
+        </w:rPr>
+        <w:t xml:space="preserve"> </w:t>
+      </w:r>
+      <w:bookmarkEnd w:id="12"/>
+      <w:bookmarkEnd w:id="14"/>
+    </w:p>
+    <w:p>
+      <w:pPr>
+        <w:pStyle w:val="ListParagraph"/>
+        <w:spacing w:line="276" w:lineRule="auto"/>
+        <w:jc w:val="both"/>
+        <w:rPr>
+          <w:rFonts w:asciiTheme="majorHAnsi" w:hAnsiTheme="majorHAnsi" w:cstheme="majorHAnsi"/>
+          <w:sz w:val="20"/>
+          <w:szCs w:val="20"/>
+          <w:lang w:bidi="fa-IR"/>
+        </w:rPr>
+      </w:pPr>
+    </w:p>
+    <w:p>
+      <w:pPr>
+        <w:pStyle w:val="ListParagraph"/>
+        <w:spacing w:line="276" w:lineRule="auto"/>
+        <w:jc w:val="both"/>
+        <w:rPr>
+          <w:rFonts w:asciiTheme="majorHAnsi" w:hAnsiTheme="majorHAnsi" w:cstheme="majorHAnsi"/>
+          <w:sz w:val="20"/>
+          <w:szCs w:val="20"/>
+        </w:rPr>
+      </w:pPr>
+      <w:r>
+        <w:rPr>
+          <w:rFonts w:asciiTheme="majorHAnsi" w:hAnsiTheme="majorHAnsi" w:cstheme="majorHAnsi"/>
+          <w:sz w:val="20"/>
+          <w:szCs w:val="20"/>
+        </w:rPr>
+        <w:t xml:space="preserve">                            </w:t>
+      </w:r>
+      <w:r>
+        <w:rPr>
+          <w:rFonts w:asciiTheme="majorHAnsi" w:hAnsiTheme="majorHAnsi" w:cstheme="majorHAnsi"/>
+          <w:noProof/>
+          <w:sz w:val="20"/>
+          <w:szCs w:val="20"/>
+        </w:rPr>
+        <w:drawing>
+          <wp:inline distT="0" distB="0" distL="0" distR="0" wp14:anchorId="49481DB3" wp14:editId="6872C7AD">
+            <wp:extent cx="4150581" cy="3092266"/>
+            <wp:effectExtent l="0" t="0" r="2540" b="0"/>
+            <wp:docPr id="767866052" name="Picture 11"/>
+            <wp:cNvGraphicFramePr>
+              <a:graphicFrameLocks xmlns:a="http://schemas.openxmlformats.org/drawingml/2006/main" noChangeAspect="1"/>
+            </wp:cNvGraphicFramePr>
+            <a:graphic xmlns:a="http://schemas.openxmlformats.org/drawingml/2006/main">
+              <a:graphicData uri="http://schemas.openxmlformats.org/drawingml/2006/picture">
+                <pic:pic xmlns:pic="http://schemas.openxmlformats.org/drawingml/2006/picture">
+                  <pic:nvPicPr>
+                    <pic:cNvPr id="767866052" name="Picture 767866052"/>
+                    <pic:cNvPicPr/>
+                  </pic:nvPicPr>
+                  <pic:blipFill>
+                    <a:blip r:embed="rId14">
+                      <a:extLst>
+                        <a:ext uri="{28A0092B-C50C-407E-A947-70E740481C1C}">
+                          <a14:useLocalDpi xmlns:a14="http://schemas.microsoft.com/office/drawing/2010/main" val="0"/>
+                        </a:ext>
+                      </a:extLst>
+                    </a:blip>
+                    <a:stretch>
+                      <a:fillRect/>
+                    </a:stretch>
+                  </pic:blipFill>
+                  <pic:spPr>
+                    <a:xfrm>
+                      <a:off x="0" y="0"/>
+                      <a:ext cx="4170410" cy="3107039"/>
+                    </a:xfrm>
+                    <a:prstGeom prst="rect">
+                      <a:avLst/>
+                    </a:prstGeom>
+                  </pic:spPr>
+                </pic:pic>
+              </a:graphicData>
+            </a:graphic>
+          </wp:inline>
+        </w:drawing>
+      </w:r>
+    </w:p>
+    <w:p>
+      <w:pPr>
+        <w:pStyle w:val="ListParagraph"/>
+        <w:spacing w:line="276" w:lineRule="auto"/>
+        <w:jc w:val="both"/>
+        <w:rPr>
+          <w:rFonts w:asciiTheme="majorHAnsi" w:hAnsiTheme="majorHAnsi" w:cstheme="majorHAnsi"/>
+          <w:sz w:val="20"/>
+          <w:szCs w:val="20"/>
+        </w:rPr>
+      </w:pPr>
+    </w:p>
+    <w:p>
+      <w:pPr>
+        <w:pStyle w:val="ListParagraph"/>
+        <w:spacing w:line="276" w:lineRule="auto"/>
+        <w:jc w:val="both"/>
+        <w:rPr>
+          <w:rFonts w:asciiTheme="majorHAnsi" w:hAnsiTheme="majorHAnsi" w:cstheme="majorHAnsi"/>
+          <w:sz w:val="20"/>
+          <w:szCs w:val="20"/>
+        </w:rPr>
+      </w:pPr>
     </w:p>
     <w:p>
       <w:pPr>
@@ -4240,94 +4773,263 @@
           <w:rFonts w:asciiTheme="majorHAnsi" w:hAnsiTheme="majorHAnsi" w:cstheme="majorHAnsi"/>
           <w:sz w:val="20"/>
           <w:szCs w:val="20"/>
-          <w:lang w:bidi="fa-IR"/>
-        </w:rPr>
-      </w:pPr>
-    </w:p>
-    <w:bookmarkEnd w:id="12"/>
-    <w:p>
-      <w:pPr>
-        <w:pStyle w:val="ListParagraph"/>
-        <w:spacing w:line="276" w:lineRule="auto"/>
-        <w:jc w:val="both"/>
-        <w:rPr>
-          <w:rFonts w:asciiTheme="majorHAnsi" w:hAnsiTheme="majorHAnsi" w:cstheme="majorHAnsi"/>
-          <w:sz w:val="20"/>
-          <w:szCs w:val="20"/>
-        </w:rPr>
-      </w:pPr>
-    </w:p>
-    <w:p>
-      <w:pPr>
-        <w:pStyle w:val="ListParagraph"/>
-        <w:spacing w:line="276" w:lineRule="auto"/>
-        <w:jc w:val="both"/>
-        <w:rPr>
-          <w:rFonts w:asciiTheme="majorHAnsi" w:hAnsiTheme="majorHAnsi" w:cstheme="majorHAnsi"/>
-          <w:sz w:val="20"/>
-          <w:szCs w:val="20"/>
-        </w:rPr>
-      </w:pPr>
-    </w:p>
-    <w:p>
-      <w:pPr>
-        <w:pStyle w:val="ListParagraph"/>
-        <w:spacing w:line="276" w:lineRule="auto"/>
-        <w:jc w:val="both"/>
-        <w:rPr>
-          <w:rFonts w:asciiTheme="majorHAnsi" w:hAnsiTheme="majorHAnsi" w:cstheme="majorHAnsi"/>
-          <w:sz w:val="20"/>
-          <w:szCs w:val="20"/>
-        </w:rPr>
-      </w:pPr>
-    </w:p>
-    <w:p>
-      <w:pPr>
-        <w:pStyle w:val="ListParagraph"/>
-        <w:spacing w:line="276" w:lineRule="auto"/>
-        <w:jc w:val="both"/>
-        <w:rPr>
-          <w:rFonts w:asciiTheme="majorHAnsi" w:hAnsiTheme="majorHAnsi" w:cstheme="majorHAnsi"/>
-          <w:sz w:val="20"/>
-          <w:szCs w:val="20"/>
-        </w:rPr>
-      </w:pPr>
-    </w:p>
-    <w:p>
-      <w:pPr>
-        <w:pStyle w:val="ListParagraph"/>
-        <w:spacing w:line="276" w:lineRule="auto"/>
-        <w:jc w:val="both"/>
-        <w:rPr>
-          <w:rFonts w:asciiTheme="majorHAnsi" w:hAnsiTheme="majorHAnsi" w:cstheme="majorHAnsi"/>
-          <w:sz w:val="20"/>
-          <w:szCs w:val="20"/>
-        </w:rPr>
-      </w:pPr>
-    </w:p>
-    <w:p>
-      <w:pPr>
-        <w:pStyle w:val="ListParagraph"/>
-        <w:spacing w:line="276" w:lineRule="auto"/>
-        <w:jc w:val="both"/>
-        <w:rPr>
-          <w:rFonts w:asciiTheme="majorHAnsi" w:hAnsiTheme="majorHAnsi" w:cstheme="majorHAnsi"/>
-          <w:sz w:val="20"/>
-          <w:szCs w:val="20"/>
-        </w:rPr>
-      </w:pPr>
-    </w:p>
-    <w:p>
-      <w:pPr>
-        <w:pStyle w:val="ListParagraph"/>
-        <w:spacing w:line="276" w:lineRule="auto"/>
-        <w:jc w:val="both"/>
-        <w:rPr>
-          <w:rFonts w:asciiTheme="majorHAnsi" w:hAnsiTheme="majorHAnsi" w:cstheme="majorHAnsi"/>
-          <w:sz w:val="20"/>
-          <w:szCs w:val="20"/>
-        </w:rPr>
-      </w:pPr>
+        </w:rPr>
+      </w:pPr>
+      <w:bookmarkStart w:id="15" w:name="_Hlk176044052"/>
+      <w:r>
+        <w:rPr>
+          <w:rFonts w:asciiTheme="majorHAnsi" w:hAnsiTheme="majorHAnsi" w:cstheme="majorHAnsi"/>
+          <w:sz w:val="20"/>
+          <w:szCs w:val="20"/>
+        </w:rPr>
+        <w:t xml:space="preserve">It doesn’t need to keep </w:t>
+      </w:r>
+      <w:proofErr w:type="spellStart"/>
+      <w:r>
+        <w:rPr>
+          <w:rFonts w:asciiTheme="majorHAnsi" w:hAnsiTheme="majorHAnsi" w:cstheme="majorHAnsi"/>
+          <w:sz w:val="20"/>
+          <w:szCs w:val="20"/>
+        </w:rPr>
+        <w:t>ExitCode</w:t>
+      </w:r>
+      <w:proofErr w:type="spellEnd"/>
+      <w:r>
+        <w:rPr>
+          <w:rFonts w:asciiTheme="majorHAnsi" w:hAnsiTheme="majorHAnsi" w:cstheme="majorHAnsi"/>
+          <w:sz w:val="20"/>
+          <w:szCs w:val="20"/>
+        </w:rPr>
+        <w:t xml:space="preserve"> </w:t>
+      </w:r>
+      <w:proofErr w:type="spellStart"/>
+      <w:r>
+        <w:rPr>
+          <w:rFonts w:asciiTheme="majorHAnsi" w:hAnsiTheme="majorHAnsi" w:cstheme="majorHAnsi"/>
+          <w:sz w:val="20"/>
+          <w:szCs w:val="20"/>
+        </w:rPr>
+        <w:t>enum</w:t>
+      </w:r>
+      <w:proofErr w:type="spellEnd"/>
+      <w:r>
+        <w:rPr>
+          <w:rFonts w:asciiTheme="majorHAnsi" w:hAnsiTheme="majorHAnsi" w:cstheme="majorHAnsi"/>
+          <w:sz w:val="20"/>
+          <w:szCs w:val="20"/>
+        </w:rPr>
+        <w:t xml:space="preserve"> inside </w:t>
+      </w:r>
+      <w:r>
+        <w:rPr>
+          <w:rFonts w:asciiTheme="majorHAnsi" w:hAnsiTheme="majorHAnsi" w:cstheme="majorHAnsi"/>
+          <w:color w:val="00B0F0"/>
+          <w:sz w:val="20"/>
+          <w:szCs w:val="20"/>
+        </w:rPr>
+        <w:t xml:space="preserve">Enums </w:t>
+      </w:r>
+      <w:r>
+        <w:rPr>
+          <w:rFonts w:asciiTheme="majorHAnsi" w:hAnsiTheme="majorHAnsi" w:cstheme="majorHAnsi"/>
+          <w:sz w:val="20"/>
+          <w:szCs w:val="20"/>
+        </w:rPr>
+        <w:t xml:space="preserve">class.  You can </w:t>
+      </w:r>
+      <w:r>
+        <w:rPr>
+          <w:rFonts w:asciiTheme="majorHAnsi" w:hAnsiTheme="majorHAnsi" w:cstheme="majorHAnsi"/>
+          <w:sz w:val="20"/>
+          <w:szCs w:val="20"/>
+        </w:rPr>
+        <w:t>take</w:t>
+      </w:r>
+      <w:r>
+        <w:rPr>
+          <w:rFonts w:asciiTheme="majorHAnsi" w:hAnsiTheme="majorHAnsi" w:cstheme="majorHAnsi"/>
+          <w:sz w:val="20"/>
+          <w:szCs w:val="20"/>
+        </w:rPr>
+        <w:t xml:space="preserve"> </w:t>
+      </w:r>
+      <w:proofErr w:type="spellStart"/>
+      <w:r>
+        <w:rPr>
+          <w:rFonts w:asciiTheme="majorHAnsi" w:hAnsiTheme="majorHAnsi" w:cstheme="majorHAnsi"/>
+          <w:color w:val="00B0F0"/>
+          <w:sz w:val="20"/>
+          <w:szCs w:val="20"/>
+        </w:rPr>
+        <w:t>ExitCode</w:t>
+      </w:r>
+      <w:proofErr w:type="spellEnd"/>
+      <w:r>
+        <w:rPr>
+          <w:rFonts w:asciiTheme="majorHAnsi" w:hAnsiTheme="majorHAnsi" w:cstheme="majorHAnsi"/>
+          <w:sz w:val="20"/>
+          <w:szCs w:val="20"/>
+        </w:rPr>
+        <w:t xml:space="preserve"> </w:t>
+      </w:r>
+      <w:proofErr w:type="spellStart"/>
+      <w:r>
+        <w:rPr>
+          <w:rFonts w:asciiTheme="majorHAnsi" w:hAnsiTheme="majorHAnsi" w:cstheme="majorHAnsi"/>
+          <w:sz w:val="20"/>
+          <w:szCs w:val="20"/>
+        </w:rPr>
+        <w:t>enum</w:t>
+      </w:r>
+      <w:proofErr w:type="spellEnd"/>
+      <w:r>
+        <w:rPr>
+          <w:rFonts w:asciiTheme="majorHAnsi" w:hAnsiTheme="majorHAnsi" w:cstheme="majorHAnsi"/>
+          <w:sz w:val="20"/>
+          <w:szCs w:val="20"/>
+        </w:rPr>
+        <w:t xml:space="preserve"> </w:t>
+      </w:r>
+      <w:r>
+        <w:rPr>
+          <w:rFonts w:asciiTheme="majorHAnsi" w:hAnsiTheme="majorHAnsi" w:cstheme="majorHAnsi"/>
+          <w:sz w:val="20"/>
+          <w:szCs w:val="20"/>
+        </w:rPr>
+        <w:t>out of this class</w:t>
+      </w:r>
+      <w:r>
+        <w:rPr>
+          <w:rFonts w:asciiTheme="majorHAnsi" w:hAnsiTheme="majorHAnsi" w:cstheme="majorHAnsi"/>
+          <w:sz w:val="20"/>
+          <w:szCs w:val="20"/>
+        </w:rPr>
+        <w:t xml:space="preserve"> and </w:t>
+      </w:r>
+      <w:r>
+        <w:rPr>
+          <w:rFonts w:asciiTheme="majorHAnsi" w:hAnsiTheme="majorHAnsi" w:cstheme="majorHAnsi"/>
+          <w:sz w:val="20"/>
+          <w:szCs w:val="20"/>
+        </w:rPr>
+        <w:t>delete the Enums class</w:t>
+      </w:r>
+      <w:r>
+        <w:rPr>
+          <w:rFonts w:asciiTheme="majorHAnsi" w:hAnsiTheme="majorHAnsi" w:cstheme="majorHAnsi"/>
+          <w:sz w:val="20"/>
+          <w:szCs w:val="20"/>
+        </w:rPr>
+        <w:t xml:space="preserve">. Also edit the file name from </w:t>
+      </w:r>
+      <w:proofErr w:type="spellStart"/>
+      <w:r>
+        <w:rPr>
+          <w:rFonts w:asciiTheme="majorHAnsi" w:hAnsiTheme="majorHAnsi" w:cstheme="majorHAnsi"/>
+          <w:color w:val="00B0F0"/>
+          <w:sz w:val="20"/>
+          <w:szCs w:val="20"/>
+        </w:rPr>
+        <w:t>Enums.cs</w:t>
+      </w:r>
+      <w:proofErr w:type="spellEnd"/>
+      <w:r>
+        <w:rPr>
+          <w:rFonts w:asciiTheme="majorHAnsi" w:hAnsiTheme="majorHAnsi" w:cstheme="majorHAnsi"/>
+          <w:color w:val="00B0F0"/>
+          <w:sz w:val="20"/>
+          <w:szCs w:val="20"/>
+        </w:rPr>
+        <w:t xml:space="preserve"> </w:t>
+      </w:r>
+      <w:r>
+        <w:rPr>
+          <w:rFonts w:asciiTheme="majorHAnsi" w:hAnsiTheme="majorHAnsi" w:cstheme="majorHAnsi"/>
+          <w:sz w:val="20"/>
+          <w:szCs w:val="20"/>
+        </w:rPr>
+        <w:t xml:space="preserve">to </w:t>
+      </w:r>
+      <w:proofErr w:type="spellStart"/>
+      <w:r>
+        <w:rPr>
+          <w:rFonts w:asciiTheme="majorHAnsi" w:hAnsiTheme="majorHAnsi" w:cstheme="majorHAnsi"/>
+          <w:color w:val="00B0F0"/>
+          <w:sz w:val="20"/>
+          <w:szCs w:val="20"/>
+        </w:rPr>
+        <w:t>Exitcode.cs</w:t>
+      </w:r>
+      <w:proofErr w:type="spellEnd"/>
+    </w:p>
+    <w:bookmarkEnd w:id="15"/>
+    <w:p>
+      <w:pPr>
+        <w:spacing w:line="276" w:lineRule="auto"/>
+        <w:jc w:val="both"/>
+        <w:rPr>
+          <w:rFonts w:asciiTheme="majorHAnsi" w:hAnsiTheme="majorHAnsi" w:cstheme="majorHAnsi"/>
+          <w:sz w:val="20"/>
+          <w:szCs w:val="20"/>
+        </w:rPr>
+      </w:pPr>
+      <w:r>
+        <w:rPr>
+          <w:rFonts w:asciiTheme="majorHAnsi" w:hAnsiTheme="majorHAnsi" w:cstheme="majorHAnsi"/>
+          <w:sz w:val="20"/>
+          <w:szCs w:val="20"/>
+        </w:rPr>
+        <w:t xml:space="preserve">                                                        </w:t>
+      </w:r>
+      <w:r>
+        <w:rPr>
+          <w:rFonts w:asciiTheme="majorHAnsi" w:hAnsiTheme="majorHAnsi" w:cstheme="majorHAnsi"/>
+          <w:noProof/>
+          <w:sz w:val="20"/>
+          <w:szCs w:val="20"/>
+        </w:rPr>
+        <w:drawing>
+          <wp:inline distT="0" distB="0" distL="0" distR="0" wp14:anchorId="0B6BB068" wp14:editId="55E03703">
+            <wp:extent cx="2905530" cy="2086266"/>
+            <wp:effectExtent l="0" t="0" r="9525" b="9525"/>
+            <wp:docPr id="56937785" name="Picture 12"/>
+            <wp:cNvGraphicFramePr>
+              <a:graphicFrameLocks xmlns:a="http://schemas.openxmlformats.org/drawingml/2006/main" noChangeAspect="1"/>
+            </wp:cNvGraphicFramePr>
+            <a:graphic xmlns:a="http://schemas.openxmlformats.org/drawingml/2006/main">
+              <a:graphicData uri="http://schemas.openxmlformats.org/drawingml/2006/picture">
+                <pic:pic xmlns:pic="http://schemas.openxmlformats.org/drawingml/2006/picture">
+                  <pic:nvPicPr>
+                    <pic:cNvPr id="56937785" name="Picture 56937785"/>
+                    <pic:cNvPicPr/>
+                  </pic:nvPicPr>
+                  <pic:blipFill>
+                    <a:blip r:embed="rId15">
+                      <a:extLst>
+                        <a:ext uri="{28A0092B-C50C-407E-A947-70E740481C1C}">
+                          <a14:useLocalDpi xmlns:a14="http://schemas.microsoft.com/office/drawing/2010/main" val="0"/>
+                        </a:ext>
+                      </a:extLst>
+                    </a:blip>
+                    <a:stretch>
+                      <a:fillRect/>
+                    </a:stretch>
+                  </pic:blipFill>
+                  <pic:spPr>
+                    <a:xfrm>
+                      <a:off x="0" y="0"/>
+                      <a:ext cx="2905530" cy="2086266"/>
+                    </a:xfrm>
+                    <a:prstGeom prst="rect">
+                      <a:avLst/>
+                    </a:prstGeom>
+                  </pic:spPr>
+                </pic:pic>
+              </a:graphicData>
+            </a:graphic>
+          </wp:inline>
+        </w:drawing>
+      </w:r>
     </w:p>
     <w:p>
       <w:pPr>

</xml_diff>